<commit_message>
existing code and image update
</commit_message>
<xml_diff>
--- a/images/static_doc.docx
+++ b/images/static_doc.docx
@@ -10,13 +10,392 @@
         <mc:AlternateContent>
           <mc:Choice Requires="wps">
             <w:drawing>
-              <wp:anchor distT="0" distB="0" distL="114300" distR="114300" simplePos="0" relativeHeight="251662336" behindDoc="0" locked="0" layoutInCell="1" allowOverlap="1" wp14:anchorId="4EB06034" wp14:editId="400EC2ED">
+              <wp:anchor distT="0" distB="0" distL="114300" distR="114300" simplePos="0" relativeHeight="251686912" behindDoc="0" locked="0" layoutInCell="1" allowOverlap="1" wp14:anchorId="3C24B2B9" wp14:editId="7F7E9DB9">
                 <wp:simplePos x="0" y="0"/>
                 <wp:positionH relativeFrom="column">
-                  <wp:posOffset>2379133</wp:posOffset>
+                  <wp:posOffset>2899833</wp:posOffset>
                 </wp:positionH>
                 <wp:positionV relativeFrom="paragraph">
-                  <wp:posOffset>25400</wp:posOffset>
+                  <wp:posOffset>1439122</wp:posOffset>
+                </wp:positionV>
+                <wp:extent cx="440267" cy="127211"/>
+                <wp:effectExtent l="0" t="0" r="74295" b="63500"/>
+                <wp:wrapNone/>
+                <wp:docPr id="23" name="Straight Arrow Connector 23"/>
+                <wp:cNvGraphicFramePr/>
+                <a:graphic xmlns:a="http://schemas.openxmlformats.org/drawingml/2006/main">
+                  <a:graphicData uri="http://schemas.microsoft.com/office/word/2010/wordprocessingShape">
+                    <wps:wsp>
+                      <wps:cNvCnPr/>
+                      <wps:spPr>
+                        <a:xfrm>
+                          <a:off x="0" y="0"/>
+                          <a:ext cx="440267" cy="127211"/>
+                        </a:xfrm>
+                        <a:prstGeom prst="straightConnector1">
+                          <a:avLst/>
+                        </a:prstGeom>
+                        <a:ln>
+                          <a:solidFill>
+                            <a:schemeClr val="tx1"/>
+                          </a:solidFill>
+                          <a:tailEnd type="triangle"/>
+                        </a:ln>
+                      </wps:spPr>
+                      <wps:style>
+                        <a:lnRef idx="1">
+                          <a:schemeClr val="accent1"/>
+                        </a:lnRef>
+                        <a:fillRef idx="0">
+                          <a:schemeClr val="accent1"/>
+                        </a:fillRef>
+                        <a:effectRef idx="0">
+                          <a:schemeClr val="accent1"/>
+                        </a:effectRef>
+                        <a:fontRef idx="minor">
+                          <a:schemeClr val="tx1"/>
+                        </a:fontRef>
+                      </wps:style>
+                      <wps:bodyPr/>
+                    </wps:wsp>
+                  </a:graphicData>
+                </a:graphic>
+              </wp:anchor>
+            </w:drawing>
+          </mc:Choice>
+          <mc:Fallback>
+            <w:pict>
+              <v:shapetype w14:anchorId="7B9BB3C9" id="_x0000_t32" coordsize="21600,21600" o:spt="32" o:oned="t" path="m,l21600,21600e" filled="f">
+                <v:path arrowok="t" fillok="f" o:connecttype="none"/>
+                <o:lock v:ext="edit" shapetype="t"/>
+              </v:shapetype>
+              <v:shape id="Straight Arrow Connector 23" o:spid="_x0000_s1026" type="#_x0000_t32" style="position:absolute;margin-left:228.35pt;margin-top:113.3pt;width:34.65pt;height:10pt;z-index:251686912;visibility:visible;mso-wrap-style:square;mso-wrap-distance-left:9pt;mso-wrap-distance-top:0;mso-wrap-distance-right:9pt;mso-wrap-distance-bottom:0;mso-position-horizontal:absolute;mso-position-horizontal-relative:text;mso-position-vertical:absolute;mso-position-vertical-relative:text" o:gfxdata="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" strokecolor="black [3213]" strokeweight=".5pt">
+                <v:stroke endarrow="block" joinstyle="miter"/>
+              </v:shape>
+            </w:pict>
+          </mc:Fallback>
+        </mc:AlternateContent>
+      </w:r>
+      <w:r>
+        <w:rPr>
+          <w:noProof/>
+        </w:rPr>
+        <mc:AlternateContent>
+          <mc:Choice Requires="wps">
+            <w:drawing>
+              <wp:anchor distT="0" distB="0" distL="114300" distR="114300" simplePos="0" relativeHeight="251685888" behindDoc="0" locked="0" layoutInCell="1" allowOverlap="1" wp14:anchorId="3440725A" wp14:editId="48B2855D">
+                <wp:simplePos x="0" y="0"/>
+                <wp:positionH relativeFrom="column">
+                  <wp:posOffset>2493433</wp:posOffset>
+                </wp:positionH>
+                <wp:positionV relativeFrom="paragraph">
+                  <wp:posOffset>1265767</wp:posOffset>
+                </wp:positionV>
+                <wp:extent cx="401744" cy="173566"/>
+                <wp:effectExtent l="0" t="0" r="17780" b="17145"/>
+                <wp:wrapNone/>
+                <wp:docPr id="22" name="Rectangle 22"/>
+                <wp:cNvGraphicFramePr/>
+                <a:graphic xmlns:a="http://schemas.openxmlformats.org/drawingml/2006/main">
+                  <a:graphicData uri="http://schemas.microsoft.com/office/word/2010/wordprocessingShape">
+                    <wps:wsp>
+                      <wps:cNvSpPr/>
+                      <wps:spPr>
+                        <a:xfrm>
+                          <a:off x="0" y="0"/>
+                          <a:ext cx="401744" cy="173566"/>
+                        </a:xfrm>
+                        <a:prstGeom prst="rect">
+                          <a:avLst/>
+                        </a:prstGeom>
+                      </wps:spPr>
+                      <wps:style>
+                        <a:lnRef idx="2">
+                          <a:schemeClr val="accent1">
+                            <a:shade val="50000"/>
+                          </a:schemeClr>
+                        </a:lnRef>
+                        <a:fillRef idx="1">
+                          <a:schemeClr val="accent1"/>
+                        </a:fillRef>
+                        <a:effectRef idx="0">
+                          <a:schemeClr val="accent1"/>
+                        </a:effectRef>
+                        <a:fontRef idx="minor">
+                          <a:schemeClr val="lt1"/>
+                        </a:fontRef>
+                      </wps:style>
+                      <wps:bodyPr rot="0" spcFirstLastPara="0" vertOverflow="overflow" horzOverflow="overflow" vert="horz" wrap="square" lIns="91440" tIns="45720" rIns="91440" bIns="45720" numCol="1" spcCol="0" rtlCol="0" fromWordArt="0" anchor="ctr" anchorCtr="0" forceAA="0" compatLnSpc="1">
+                        <a:prstTxWarp prst="textNoShape">
+                          <a:avLst/>
+                        </a:prstTxWarp>
+                        <a:noAutofit/>
+                      </wps:bodyPr>
+                    </wps:wsp>
+                  </a:graphicData>
+                </a:graphic>
+              </wp:anchor>
+            </w:drawing>
+          </mc:Choice>
+          <mc:Fallback>
+            <w:pict>
+              <v:rect w14:anchorId="7DE802B2" id="Rectangle 22" o:spid="_x0000_s1026" style="position:absolute;margin-left:196.35pt;margin-top:99.65pt;width:31.65pt;height:13.65pt;z-index:251685888;visibility:visible;mso-wrap-style:square;mso-wrap-distance-left:9pt;mso-wrap-distance-top:0;mso-wrap-distance-right:9pt;mso-wrap-distance-bottom:0;mso-position-horizontal:absolute;mso-position-horizontal-relative:text;mso-position-vertical:absolute;mso-position-vertical-relative:text;v-text-anchor:middle" o:gfxdata="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" fillcolor="#4472c4 [3204]" strokecolor="#1f3763 [1604]" strokeweight="1pt"/>
+            </w:pict>
+          </mc:Fallback>
+        </mc:AlternateContent>
+      </w:r>
+      <w:r>
+        <w:rPr>
+          <w:noProof/>
+        </w:rPr>
+        <mc:AlternateContent>
+          <mc:Choice Requires="wps">
+            <w:drawing>
+              <wp:anchor distT="0" distB="0" distL="114300" distR="114300" simplePos="0" relativeHeight="251673600" behindDoc="0" locked="0" layoutInCell="1" allowOverlap="1" wp14:anchorId="36DEA4C3" wp14:editId="035E8B1F">
+                <wp:simplePos x="0" y="0"/>
+                <wp:positionH relativeFrom="column">
+                  <wp:posOffset>3360843</wp:posOffset>
+                </wp:positionH>
+                <wp:positionV relativeFrom="paragraph">
+                  <wp:posOffset>1553210</wp:posOffset>
+                </wp:positionV>
+                <wp:extent cx="486410" cy="258234"/>
+                <wp:effectExtent l="0" t="0" r="27940" b="27940"/>
+                <wp:wrapNone/>
+                <wp:docPr id="11" name="Rectangle 11"/>
+                <wp:cNvGraphicFramePr/>
+                <a:graphic xmlns:a="http://schemas.openxmlformats.org/drawingml/2006/main">
+                  <a:graphicData uri="http://schemas.microsoft.com/office/word/2010/wordprocessingShape">
+                    <wps:wsp>
+                      <wps:cNvSpPr/>
+                      <wps:spPr>
+                        <a:xfrm>
+                          <a:off x="0" y="0"/>
+                          <a:ext cx="486410" cy="258234"/>
+                        </a:xfrm>
+                        <a:prstGeom prst="rect">
+                          <a:avLst/>
+                        </a:prstGeom>
+                        <a:solidFill>
+                          <a:schemeClr val="bg2">
+                            <a:lumMod val="90000"/>
+                          </a:schemeClr>
+                        </a:solidFill>
+                      </wps:spPr>
+                      <wps:style>
+                        <a:lnRef idx="2">
+                          <a:schemeClr val="accent1">
+                            <a:shade val="50000"/>
+                          </a:schemeClr>
+                        </a:lnRef>
+                        <a:fillRef idx="1">
+                          <a:schemeClr val="accent1"/>
+                        </a:fillRef>
+                        <a:effectRef idx="0">
+                          <a:schemeClr val="accent1"/>
+                        </a:effectRef>
+                        <a:fontRef idx="minor">
+                          <a:schemeClr val="lt1"/>
+                        </a:fontRef>
+                      </wps:style>
+                      <wps:txbx>
+                        <w:txbxContent>
+                          <w:p>
+                            <w:pPr>
+                              <w:jc w:val="center"/>
+                            </w:pPr>
+                            <w:r>
+                              <w:t>Anil</w:t>
+                            </w:r>
+                          </w:p>
+                        </w:txbxContent>
+                      </wps:txbx>
+                      <wps:bodyPr rot="0" spcFirstLastPara="0" vertOverflow="overflow" horzOverflow="overflow" vert="horz" wrap="square" lIns="91440" tIns="45720" rIns="91440" bIns="45720" numCol="1" spcCol="0" rtlCol="0" fromWordArt="0" anchor="ctr" anchorCtr="0" forceAA="0" compatLnSpc="1">
+                        <a:prstTxWarp prst="textNoShape">
+                          <a:avLst/>
+                        </a:prstTxWarp>
+                        <a:noAutofit/>
+                      </wps:bodyPr>
+                    </wps:wsp>
+                  </a:graphicData>
+                </a:graphic>
+                <wp14:sizeRelV relativeFrom="margin">
+                  <wp14:pctHeight>0</wp14:pctHeight>
+                </wp14:sizeRelV>
+              </wp:anchor>
+            </w:drawing>
+          </mc:Choice>
+          <mc:Fallback>
+            <w:pict>
+              <v:rect w14:anchorId="36DEA4C3" id="Rectangle 11" o:spid="_x0000_s1026" style="position:absolute;margin-left:264.65pt;margin-top:122.3pt;width:38.3pt;height:20.35pt;z-index:251673600;visibility:visible;mso-wrap-style:square;mso-height-percent:0;mso-wrap-distance-left:9pt;mso-wrap-distance-top:0;mso-wrap-distance-right:9pt;mso-wrap-distance-bottom:0;mso-position-horizontal:absolute;mso-position-horizontal-relative:text;mso-position-vertical:absolute;mso-position-vertical-relative:text;mso-height-percent:0;mso-height-relative:margin;v-text-anchor:middle" o:gfxdata="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" fillcolor="#cfcdcd [2894]" strokecolor="#1f3763 [1604]" strokeweight="1pt">
+                <v:textbox>
+                  <w:txbxContent>
+                    <w:p>
+                      <w:pPr>
+                        <w:jc w:val="center"/>
+                      </w:pPr>
+                      <w:r>
+                        <w:t>Anil</w:t>
+                      </w:r>
+                    </w:p>
+                  </w:txbxContent>
+                </v:textbox>
+              </v:rect>
+            </w:pict>
+          </mc:Fallback>
+        </mc:AlternateContent>
+      </w:r>
+      <w:r>
+        <w:rPr>
+          <w:noProof/>
+        </w:rPr>
+        <mc:AlternateContent>
+          <mc:Choice Requires="wps">
+            <w:drawing>
+              <wp:anchor distT="0" distB="0" distL="114300" distR="114300" simplePos="0" relativeHeight="251684864" behindDoc="0" locked="0" layoutInCell="1" allowOverlap="1" wp14:anchorId="3B498119" wp14:editId="7B3B24B4">
+                <wp:simplePos x="0" y="0"/>
+                <wp:positionH relativeFrom="column">
+                  <wp:posOffset>2815166</wp:posOffset>
+                </wp:positionH>
+                <wp:positionV relativeFrom="paragraph">
+                  <wp:posOffset>143933</wp:posOffset>
+                </wp:positionV>
+                <wp:extent cx="956733" cy="42334"/>
+                <wp:effectExtent l="0" t="38100" r="34290" b="91440"/>
+                <wp:wrapNone/>
+                <wp:docPr id="21" name="Straight Arrow Connector 21"/>
+                <wp:cNvGraphicFramePr/>
+                <a:graphic xmlns:a="http://schemas.openxmlformats.org/drawingml/2006/main">
+                  <a:graphicData uri="http://schemas.microsoft.com/office/word/2010/wordprocessingShape">
+                    <wps:wsp>
+                      <wps:cNvCnPr/>
+                      <wps:spPr>
+                        <a:xfrm>
+                          <a:off x="0" y="0"/>
+                          <a:ext cx="956733" cy="42334"/>
+                        </a:xfrm>
+                        <a:prstGeom prst="straightConnector1">
+                          <a:avLst/>
+                        </a:prstGeom>
+                        <a:ln>
+                          <a:solidFill>
+                            <a:schemeClr val="tx1"/>
+                          </a:solidFill>
+                          <a:tailEnd type="triangle"/>
+                        </a:ln>
+                      </wps:spPr>
+                      <wps:style>
+                        <a:lnRef idx="1">
+                          <a:schemeClr val="accent1"/>
+                        </a:lnRef>
+                        <a:fillRef idx="0">
+                          <a:schemeClr val="accent1"/>
+                        </a:fillRef>
+                        <a:effectRef idx="0">
+                          <a:schemeClr val="accent1"/>
+                        </a:effectRef>
+                        <a:fontRef idx="minor">
+                          <a:schemeClr val="tx1"/>
+                        </a:fontRef>
+                      </wps:style>
+                      <wps:bodyPr/>
+                    </wps:wsp>
+                  </a:graphicData>
+                </a:graphic>
+              </wp:anchor>
+            </w:drawing>
+          </mc:Choice>
+          <mc:Fallback>
+            <w:pict>
+              <v:shape w14:anchorId="2A1867B0" id="Straight Arrow Connector 21" o:spid="_x0000_s1026" type="#_x0000_t32" style="position:absolute;margin-left:221.65pt;margin-top:11.35pt;width:75.35pt;height:3.35pt;z-index:251684864;visibility:visible;mso-wrap-style:square;mso-wrap-distance-left:9pt;mso-wrap-distance-top:0;mso-wrap-distance-right:9pt;mso-wrap-distance-bottom:0;mso-position-horizontal:absolute;mso-position-horizontal-relative:text;mso-position-vertical:absolute;mso-position-vertical-relative:text" o:gfxdata="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" strokecolor="black [3213]" strokeweight=".5pt">
+                <v:stroke endarrow="block" joinstyle="miter"/>
+              </v:shape>
+            </w:pict>
+          </mc:Fallback>
+        </mc:AlternateContent>
+      </w:r>
+      <w:r>
+        <w:rPr>
+          <w:noProof/>
+        </w:rPr>
+        <mc:AlternateContent>
+          <mc:Choice Requires="wps">
+            <w:drawing>
+              <wp:anchor distT="0" distB="0" distL="114300" distR="114300" simplePos="0" relativeHeight="251683840" behindDoc="0" locked="0" layoutInCell="1" allowOverlap="1" wp14:anchorId="12D089B5" wp14:editId="527AEF27">
+                <wp:simplePos x="0" y="0"/>
+                <wp:positionH relativeFrom="column">
+                  <wp:posOffset>2400300</wp:posOffset>
+                </wp:positionH>
+                <wp:positionV relativeFrom="paragraph">
+                  <wp:posOffset>67733</wp:posOffset>
+                </wp:positionV>
+                <wp:extent cx="402167" cy="152400"/>
+                <wp:effectExtent l="0" t="0" r="17145" b="19050"/>
+                <wp:wrapNone/>
+                <wp:docPr id="20" name="Rectangle 20"/>
+                <wp:cNvGraphicFramePr/>
+                <a:graphic xmlns:a="http://schemas.openxmlformats.org/drawingml/2006/main">
+                  <a:graphicData uri="http://schemas.microsoft.com/office/word/2010/wordprocessingShape">
+                    <wps:wsp>
+                      <wps:cNvSpPr/>
+                      <wps:spPr>
+                        <a:xfrm>
+                          <a:off x="0" y="0"/>
+                          <a:ext cx="402167" cy="152400"/>
+                        </a:xfrm>
+                        <a:prstGeom prst="rect">
+                          <a:avLst/>
+                        </a:prstGeom>
+                      </wps:spPr>
+                      <wps:style>
+                        <a:lnRef idx="2">
+                          <a:schemeClr val="accent1">
+                            <a:shade val="50000"/>
+                          </a:schemeClr>
+                        </a:lnRef>
+                        <a:fillRef idx="1">
+                          <a:schemeClr val="accent1"/>
+                        </a:fillRef>
+                        <a:effectRef idx="0">
+                          <a:schemeClr val="accent1"/>
+                        </a:effectRef>
+                        <a:fontRef idx="minor">
+                          <a:schemeClr val="lt1"/>
+                        </a:fontRef>
+                      </wps:style>
+                      <wps:bodyPr rot="0" spcFirstLastPara="0" vertOverflow="overflow" horzOverflow="overflow" vert="horz" wrap="square" lIns="91440" tIns="45720" rIns="91440" bIns="45720" numCol="1" spcCol="0" rtlCol="0" fromWordArt="0" anchor="ctr" anchorCtr="0" forceAA="0" compatLnSpc="1">
+                        <a:prstTxWarp prst="textNoShape">
+                          <a:avLst/>
+                        </a:prstTxWarp>
+                        <a:noAutofit/>
+                      </wps:bodyPr>
+                    </wps:wsp>
+                  </a:graphicData>
+                </a:graphic>
+              </wp:anchor>
+            </w:drawing>
+          </mc:Choice>
+          <mc:Fallback>
+            <w:pict>
+              <v:rect w14:anchorId="4E8CBA30" id="Rectangle 20" o:spid="_x0000_s1026" style="position:absolute;margin-left:189pt;margin-top:5.35pt;width:31.65pt;height:12pt;z-index:251683840;visibility:visible;mso-wrap-style:square;mso-wrap-distance-left:9pt;mso-wrap-distance-top:0;mso-wrap-distance-right:9pt;mso-wrap-distance-bottom:0;mso-position-horizontal:absolute;mso-position-horizontal-relative:text;mso-position-vertical:absolute;mso-position-vertical-relative:text;v-text-anchor:middle" o:gfxdata="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" fillcolor="#4472c4 [3204]" strokecolor="#1f3763 [1604]" strokeweight="1pt"/>
+            </w:pict>
+          </mc:Fallback>
+        </mc:AlternateContent>
+      </w:r>
+      <w:r>
+        <w:rPr>
+          <w:noProof/>
+        </w:rPr>
+        <mc:AlternateContent>
+          <mc:Choice Requires="wps">
+            <w:drawing>
+              <wp:anchor distT="0" distB="0" distL="114300" distR="114300" simplePos="0" relativeHeight="251662336" behindDoc="0" locked="0" layoutInCell="1" allowOverlap="1" wp14:anchorId="4EB06034" wp14:editId="5816B0D6">
+                <wp:simplePos x="0" y="0"/>
+                <wp:positionH relativeFrom="column">
+                  <wp:posOffset>3822277</wp:posOffset>
+                </wp:positionH>
+                <wp:positionV relativeFrom="paragraph">
+                  <wp:posOffset>110067</wp:posOffset>
                 </wp:positionV>
                 <wp:extent cx="626110" cy="258233"/>
                 <wp:effectExtent l="0" t="0" r="21590" b="27940"/>
@@ -35,6 +414,11 @@
                         <a:prstGeom prst="rect">
                           <a:avLst/>
                         </a:prstGeom>
+                        <a:solidFill>
+                          <a:schemeClr val="bg2">
+                            <a:lumMod val="90000"/>
+                          </a:schemeClr>
+                        </a:solidFill>
                       </wps:spPr>
                       <wps:style>
                         <a:lnRef idx="2">
@@ -59,12 +443,7 @@
                               <w:jc w:val="center"/>
                             </w:pPr>
                             <w:r>
-                              <w:t>joy</w:t>
-                            </w:r>
-                            <w:bookmarkStart w:id="0" w:name="_GoBack"/>
-                            <w:bookmarkEnd w:id="0"/>
-                            <w:r>
-                              <w:t>dip</w:t>
+                              <w:t>joydip</w:t>
                             </w:r>
                           </w:p>
                         </w:txbxContent>
@@ -89,7 +468,7 @@
           </mc:Choice>
           <mc:Fallback>
             <w:pict>
-              <v:rect w14:anchorId="4EB06034" id="Rectangle 4" o:spid="_x0000_s1026" style="position:absolute;margin-left:187.35pt;margin-top:2pt;width:49.3pt;height:20.35pt;z-index:251662336;visibility:visible;mso-wrap-style:square;mso-width-percent:0;mso-height-percent:0;mso-wrap-distance-left:9pt;mso-wrap-distance-top:0;mso-wrap-distance-right:9pt;mso-wrap-distance-bottom:0;mso-position-horizontal:absolute;mso-position-horizontal-relative:text;mso-position-vertical:absolute;mso-position-vertical-relative:text;mso-width-percent:0;mso-height-percent:0;mso-width-relative:margin;mso-height-relative:margin;v-text-anchor:middle" o:gfxdata="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" fillcolor="#4472c4 [3204]" strokecolor="#1f3763 [1604]" strokeweight="1pt">
+              <v:rect w14:anchorId="4EB06034" id="Rectangle 4" o:spid="_x0000_s1027" style="position:absolute;margin-left:300.95pt;margin-top:8.65pt;width:49.3pt;height:20.35pt;z-index:251662336;visibility:visible;mso-wrap-style:square;mso-width-percent:0;mso-height-percent:0;mso-wrap-distance-left:9pt;mso-wrap-distance-top:0;mso-wrap-distance-right:9pt;mso-wrap-distance-bottom:0;mso-position-horizontal:absolute;mso-position-horizontal-relative:text;mso-position-vertical:absolute;mso-position-vertical-relative:text;mso-width-percent:0;mso-height-percent:0;mso-width-relative:margin;mso-height-relative:margin;v-text-anchor:middle" o:gfxdata="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" fillcolor="#cfcdcd [2894]" strokecolor="#1f3763 [1604]" strokeweight="1pt">
                 <v:textbox>
                   <w:txbxContent>
                     <w:p>
@@ -97,12 +476,7 @@
                         <w:jc w:val="center"/>
                       </w:pPr>
                       <w:r>
-                        <w:t>joy</w:t>
-                      </w:r>
-                      <w:bookmarkStart w:id="1" w:name="_GoBack"/>
-                      <w:bookmarkEnd w:id="1"/>
-                      <w:r>
-                        <w:t>dip</w:t>
+                        <w:t>joydip</w:t>
                       </w:r>
                     </w:p>
                   </w:txbxContent>
@@ -113,6 +487,183 @@
         </mc:AlternateContent>
       </w:r>
       <w:r>
+        <w:rPr>
+          <w:noProof/>
+        </w:rPr>
+        <mc:AlternateContent>
+          <mc:Choice Requires="wps">
+            <w:drawing>
+              <wp:anchor distT="0" distB="0" distL="114300" distR="114300" simplePos="0" relativeHeight="251682816" behindDoc="0" locked="0" layoutInCell="1" allowOverlap="1" wp14:anchorId="3BF3671F" wp14:editId="691C3956">
+                <wp:simplePos x="0" y="0"/>
+                <wp:positionH relativeFrom="column">
+                  <wp:posOffset>4339167</wp:posOffset>
+                </wp:positionH>
+                <wp:positionV relativeFrom="paragraph">
+                  <wp:posOffset>1138767</wp:posOffset>
+                </wp:positionV>
+                <wp:extent cx="122766" cy="190500"/>
+                <wp:effectExtent l="0" t="0" r="67945" b="57150"/>
+                <wp:wrapNone/>
+                <wp:docPr id="19" name="Straight Arrow Connector 19"/>
+                <wp:cNvGraphicFramePr/>
+                <a:graphic xmlns:a="http://schemas.openxmlformats.org/drawingml/2006/main">
+                  <a:graphicData uri="http://schemas.microsoft.com/office/word/2010/wordprocessingShape">
+                    <wps:wsp>
+                      <wps:cNvCnPr/>
+                      <wps:spPr>
+                        <a:xfrm>
+                          <a:off x="0" y="0"/>
+                          <a:ext cx="122766" cy="190500"/>
+                        </a:xfrm>
+                        <a:prstGeom prst="straightConnector1">
+                          <a:avLst/>
+                        </a:prstGeom>
+                        <a:ln>
+                          <a:solidFill>
+                            <a:schemeClr val="tx1"/>
+                          </a:solidFill>
+                          <a:tailEnd type="triangle"/>
+                        </a:ln>
+                      </wps:spPr>
+                      <wps:style>
+                        <a:lnRef idx="1">
+                          <a:schemeClr val="accent1"/>
+                        </a:lnRef>
+                        <a:fillRef idx="0">
+                          <a:schemeClr val="accent1"/>
+                        </a:fillRef>
+                        <a:effectRef idx="0">
+                          <a:schemeClr val="accent1"/>
+                        </a:effectRef>
+                        <a:fontRef idx="minor">
+                          <a:schemeClr val="tx1"/>
+                        </a:fontRef>
+                      </wps:style>
+                      <wps:bodyPr/>
+                    </wps:wsp>
+                  </a:graphicData>
+                </a:graphic>
+              </wp:anchor>
+            </w:drawing>
+          </mc:Choice>
+          <mc:Fallback>
+            <w:pict>
+              <v:shape w14:anchorId="45CFCF54" id="Straight Arrow Connector 19" o:spid="_x0000_s1026" type="#_x0000_t32" style="position:absolute;margin-left:341.65pt;margin-top:89.65pt;width:9.65pt;height:15pt;z-index:251682816;visibility:visible;mso-wrap-style:square;mso-wrap-distance-left:9pt;mso-wrap-distance-top:0;mso-wrap-distance-right:9pt;mso-wrap-distance-bottom:0;mso-position-horizontal:absolute;mso-position-horizontal-relative:text;mso-position-vertical:absolute;mso-position-vertical-relative:text" o:gfxdata="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" strokecolor="black [3213]" strokeweight=".5pt">
+                <v:stroke endarrow="block" joinstyle="miter"/>
+              </v:shape>
+            </w:pict>
+          </mc:Fallback>
+        </mc:AlternateContent>
+      </w:r>
+      <w:r>
+        <w:rPr>
+          <w:noProof/>
+        </w:rPr>
+        <mc:AlternateContent>
+          <mc:Choice Requires="wps">
+            <w:drawing>
+              <wp:anchor distT="0" distB="0" distL="114300" distR="114300" simplePos="0" relativeHeight="251681792" behindDoc="0" locked="0" layoutInCell="1" allowOverlap="1" wp14:anchorId="6883722D" wp14:editId="4DBC293C">
+                <wp:simplePos x="0" y="0"/>
+                <wp:positionH relativeFrom="column">
+                  <wp:posOffset>4364567</wp:posOffset>
+                </wp:positionH>
+                <wp:positionV relativeFrom="paragraph">
+                  <wp:posOffset>1337733</wp:posOffset>
+                </wp:positionV>
+                <wp:extent cx="761788" cy="300567"/>
+                <wp:effectExtent l="0" t="0" r="19685" b="23495"/>
+                <wp:wrapNone/>
+                <wp:docPr id="14" name="Rectangle: Rounded Corners 14"/>
+                <wp:cNvGraphicFramePr/>
+                <a:graphic xmlns:a="http://schemas.openxmlformats.org/drawingml/2006/main">
+                  <a:graphicData uri="http://schemas.microsoft.com/office/word/2010/wordprocessingShape">
+                    <wps:wsp>
+                      <wps:cNvSpPr/>
+                      <wps:spPr>
+                        <a:xfrm>
+                          <a:off x="0" y="0"/>
+                          <a:ext cx="761788" cy="300567"/>
+                        </a:xfrm>
+                        <a:prstGeom prst="roundRect">
+                          <a:avLst/>
+                        </a:prstGeom>
+                        <a:solidFill>
+                          <a:schemeClr val="bg2">
+                            <a:lumMod val="90000"/>
+                          </a:schemeClr>
+                        </a:solidFill>
+                      </wps:spPr>
+                      <wps:style>
+                        <a:lnRef idx="2">
+                          <a:schemeClr val="accent1">
+                            <a:shade val="50000"/>
+                          </a:schemeClr>
+                        </a:lnRef>
+                        <a:fillRef idx="1">
+                          <a:schemeClr val="accent1"/>
+                        </a:fillRef>
+                        <a:effectRef idx="0">
+                          <a:schemeClr val="accent1"/>
+                        </a:effectRef>
+                        <a:fontRef idx="minor">
+                          <a:schemeClr val="lt1"/>
+                        </a:fontRef>
+                      </wps:style>
+                      <wps:txbx>
+                        <w:txbxContent>
+                          <w:p>
+                            <w:pPr>
+                              <w:jc w:val="center"/>
+                            </w:pPr>
+                            <w:r>
+                              <w:t>L n T</w:t>
+                            </w:r>
+                          </w:p>
+                        </w:txbxContent>
+                      </wps:txbx>
+                      <wps:bodyPr rot="0" spcFirstLastPara="0" vertOverflow="overflow" horzOverflow="overflow" vert="horz" wrap="square" lIns="91440" tIns="45720" rIns="91440" bIns="45720" numCol="1" spcCol="0" rtlCol="0" fromWordArt="0" anchor="ctr" anchorCtr="0" forceAA="0" compatLnSpc="1">
+                        <a:prstTxWarp prst="textNoShape">
+                          <a:avLst/>
+                        </a:prstTxWarp>
+                        <a:noAutofit/>
+                      </wps:bodyPr>
+                    </wps:wsp>
+                  </a:graphicData>
+                </a:graphic>
+                <wp14:sizeRelH relativeFrom="margin">
+                  <wp14:pctWidth>0</wp14:pctWidth>
+                </wp14:sizeRelH>
+                <wp14:sizeRelV relativeFrom="margin">
+                  <wp14:pctHeight>0</wp14:pctHeight>
+                </wp14:sizeRelV>
+              </wp:anchor>
+            </w:drawing>
+          </mc:Choice>
+          <mc:Fallback>
+            <w:pict>
+              <v:roundrect w14:anchorId="6883722D" id="Rectangle: Rounded Corners 14" o:spid="_x0000_s1028" style="position:absolute;margin-left:343.65pt;margin-top:105.35pt;width:60pt;height:23.65pt;z-index:251681792;visibility:visible;mso-wrap-style:square;mso-width-percent:0;mso-height-percent:0;mso-wrap-distance-left:9pt;mso-wrap-distance-top:0;mso-wrap-distance-right:9pt;mso-wrap-distance-bottom:0;mso-position-horizontal:absolute;mso-position-horizontal-relative:text;mso-position-vertical:absolute;mso-position-vertical-relative:text;mso-width-percent:0;mso-height-percent:0;mso-width-relative:margin;mso-height-relative:margin;v-text-anchor:middle" arcsize="10923f" o:gfxdata="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" fillcolor="#cfcdcd [2894]" strokecolor="#1f3763 [1604]" strokeweight="1pt">
+                <v:stroke joinstyle="miter"/>
+                <v:textbox>
+                  <w:txbxContent>
+                    <w:p>
+                      <w:pPr>
+                        <w:jc w:val="center"/>
+                      </w:pPr>
+                      <w:r>
+                        <w:t>L n T</w:t>
+                      </w:r>
+                    </w:p>
+                  </w:txbxContent>
+                </v:textbox>
+              </v:roundrect>
+            </w:pict>
+          </mc:Fallback>
+        </mc:AlternateContent>
+      </w:r>
+      <w:r>
+        <w:rPr>
+          <w:noProof/>
+        </w:rPr>
         <mc:AlternateContent>
           <mc:Choice Requires="wps">
             <w:drawing>
@@ -408,7 +959,7 @@
           </mc:Choice>
           <mc:Fallback>
             <w:pict>
-              <v:rect w14:anchorId="5DBB2DED" id="Rectangle 5" o:spid="_x0000_s1027" style="position:absolute;margin-left:189.65pt;margin-top:22.35pt;width:38.3pt;height:20.35pt;z-index:251664384;visibility:visible;mso-wrap-style:square;mso-height-percent:0;mso-wrap-distance-left:9pt;mso-wrap-distance-top:0;mso-wrap-distance-right:9pt;mso-wrap-distance-bottom:0;mso-position-horizontal:absolute;mso-position-horizontal-relative:text;mso-position-vertical:absolute;mso-position-vertical-relative:text;mso-height-percent:0;mso-height-relative:margin;v-text-anchor:middle" o:gfxdata="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" fillcolor="#4472c4 [3204]" strokecolor="#1f3763 [1604]" strokeweight="1pt">
+              <v:rect w14:anchorId="5DBB2DED" id="Rectangle 5" o:spid="_x0000_s1029" style="position:absolute;margin-left:189.65pt;margin-top:22.35pt;width:38.3pt;height:20.35pt;z-index:251664384;visibility:visible;mso-wrap-style:square;mso-height-percent:0;mso-wrap-distance-left:9pt;mso-wrap-distance-top:0;mso-wrap-distance-right:9pt;mso-wrap-distance-bottom:0;mso-position-horizontal:absolute;mso-position-horizontal-relative:text;mso-position-vertical:absolute;mso-position-vertical-relative:text;mso-height-percent:0;mso-height-relative:margin;v-text-anchor:middle" o:gfxdata="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" fillcolor="#4472c4 [3204]" strokecolor="#1f3763 [1604]" strokeweight="1pt">
                 <v:textbox>
                   <w:txbxContent>
                     <w:p>
@@ -507,7 +1058,7 @@
           </mc:Choice>
           <mc:Fallback>
             <w:pict>
-              <v:rect w14:anchorId="5C3635F3" id="Rectangle 6" o:spid="_x0000_s1028" style="position:absolute;margin-left:184.3pt;margin-top:45.35pt;width:56pt;height:18.35pt;z-index:251666432;visibility:visible;mso-wrap-style:square;mso-width-percent:0;mso-height-percent:0;mso-wrap-distance-left:9pt;mso-wrap-distance-top:0;mso-wrap-distance-right:9pt;mso-wrap-distance-bottom:0;mso-position-horizontal:absolute;mso-position-horizontal-relative:text;mso-position-vertical:absolute;mso-position-vertical-relative:text;mso-width-percent:0;mso-height-percent:0;mso-width-relative:margin;mso-height-relative:margin;v-text-anchor:middle" o:gfxdata="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" fillcolor="#4472c4 [3204]" strokecolor="#1f3763 [1604]" strokeweight="1pt">
+              <v:rect w14:anchorId="5C3635F3" id="Rectangle 6" o:spid="_x0000_s1030" style="position:absolute;margin-left:184.3pt;margin-top:45.35pt;width:56pt;height:18.35pt;z-index:251666432;visibility:visible;mso-wrap-style:square;mso-width-percent:0;mso-height-percent:0;mso-wrap-distance-left:9pt;mso-wrap-distance-top:0;mso-wrap-distance-right:9pt;mso-wrap-distance-bottom:0;mso-position-horizontal:absolute;mso-position-horizontal-relative:text;mso-position-vertical:absolute;mso-position-vertical-relative:text;mso-width-percent:0;mso-height-percent:0;mso-width-relative:margin;mso-height-relative:margin;v-text-anchor:middle" o:gfxdata="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" fillcolor="#4472c4 [3204]" strokecolor="#1f3763 [1604]" strokeweight="1pt">
                 <v:textbox>
                   <w:txbxContent>
                     <w:p>
@@ -526,6 +1077,9 @@
         </mc:AlternateContent>
       </w:r>
       <w:r>
+        <w:rPr>
+          <w:noProof/>
+        </w:rPr>
         <mc:AlternateContent>
           <mc:Choice Requires="wps">
             <w:drawing>
@@ -600,7 +1154,7 @@
           </mc:Choice>
           <mc:Fallback>
             <w:pict>
-              <v:rect w14:anchorId="04BC9864" id="Rectangle 12" o:spid="_x0000_s1029" style="position:absolute;margin-left:193.65pt;margin-top:119.35pt;width:38.3pt;height:21pt;z-index:251674624;visibility:visible;mso-wrap-style:square;mso-height-percent:0;mso-wrap-distance-left:9pt;mso-wrap-distance-top:0;mso-wrap-distance-right:9pt;mso-wrap-distance-bottom:0;mso-position-horizontal:absolute;mso-position-horizontal-relative:text;mso-position-vertical:absolute;mso-position-vertical-relative:text;mso-height-percent:0;mso-height-relative:margin;v-text-anchor:middle" o:gfxdata="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" fillcolor="#4472c4 [3204]" strokecolor="#1f3763 [1604]" strokeweight="1pt">
+              <v:rect w14:anchorId="04BC9864" id="Rectangle 12" o:spid="_x0000_s1031" style="position:absolute;margin-left:193.65pt;margin-top:119.35pt;width:38.3pt;height:21pt;z-index:251674624;visibility:visible;mso-wrap-style:square;mso-height-percent:0;mso-wrap-distance-left:9pt;mso-wrap-distance-top:0;mso-wrap-distance-right:9pt;mso-wrap-distance-bottom:0;mso-position-horizontal:absolute;mso-position-horizontal-relative:text;mso-position-vertical:absolute;mso-position-vertical-relative:text;mso-height-percent:0;mso-height-relative:margin;v-text-anchor:middle" o:gfxdata="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" fillcolor="#4472c4 [3204]" strokecolor="#1f3763 [1604]" strokeweight="1pt">
                 <v:textbox>
                   <w:txbxContent>
                     <w:p>
@@ -619,6 +1173,9 @@
         </mc:AlternateContent>
       </w:r>
       <w:r>
+        <w:rPr>
+          <w:noProof/>
+        </w:rPr>
         <mc:AlternateContent>
           <mc:Choice Requires="wps">
             <w:drawing>
@@ -696,7 +1253,7 @@
           </mc:Choice>
           <mc:Fallback>
             <w:pict>
-              <v:rect w14:anchorId="6D4E9232" id="Rectangle 13" o:spid="_x0000_s1030" style="position:absolute;margin-left:188.3pt;margin-top:141.6pt;width:54.65pt;height:22.65pt;z-index:251675648;visibility:visible;mso-wrap-style:square;mso-width-percent:0;mso-height-percent:0;mso-wrap-distance-left:9pt;mso-wrap-distance-top:0;mso-wrap-distance-right:9pt;mso-wrap-distance-bottom:0;mso-position-horizontal:absolute;mso-position-horizontal-relative:text;mso-position-vertical:absolute;mso-position-vertical-relative:text;mso-width-percent:0;mso-height-percent:0;mso-width-relative:margin;mso-height-relative:margin;v-text-anchor:middle" o:gfxdata="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" fillcolor="#4472c4 [3204]" strokecolor="#1f3763 [1604]" strokeweight="1pt">
+              <v:rect w14:anchorId="6D4E9232" id="Rectangle 13" o:spid="_x0000_s1032" style="position:absolute;margin-left:188.3pt;margin-top:141.6pt;width:54.65pt;height:22.65pt;z-index:251675648;visibility:visible;mso-wrap-style:square;mso-width-percent:0;mso-height-percent:0;mso-wrap-distance-left:9pt;mso-wrap-distance-top:0;mso-wrap-distance-right:9pt;mso-wrap-distance-bottom:0;mso-position-horizontal:absolute;mso-position-horizontal-relative:text;mso-position-vertical:absolute;mso-position-vertical-relative:text;mso-width-percent:0;mso-height-percent:0;mso-width-relative:margin;mso-height-relative:margin;v-text-anchor:middle" o:gfxdata="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" fillcolor="#4472c4 [3204]" strokecolor="#1f3763 [1604]" strokeweight="1pt">
                 <v:textbox>
                   <w:txbxContent>
                     <w:p>
@@ -721,7 +1278,7 @@
         <mc:AlternateContent>
           <mc:Choice Requires="wps">
             <w:drawing>
-              <wp:anchor distT="0" distB="0" distL="114300" distR="114300" simplePos="0" relativeHeight="251661312" behindDoc="0" locked="0" layoutInCell="1" allowOverlap="1" wp14:anchorId="630A9E07" wp14:editId="5D279137">
+              <wp:anchor distT="0" distB="0" distL="114300" distR="114300" simplePos="0" relativeHeight="251661312" behindDoc="0" locked="0" layoutInCell="1" allowOverlap="1" wp14:anchorId="630A9E07" wp14:editId="031AD1DD">
                 <wp:simplePos x="0" y="0"/>
                 <wp:positionH relativeFrom="column">
                   <wp:posOffset>2260600</wp:posOffset>
@@ -785,7 +1342,7 @@
           </mc:Choice>
           <mc:Fallback>
             <w:pict>
-              <v:rect w14:anchorId="6BE3FC2E" id="Rectangle 3" o:spid="_x0000_s1026" style="position:absolute;margin-left:178pt;margin-top:0;width:64pt;height:68.65pt;z-index:251661312;visibility:visible;mso-wrap-style:square;mso-height-percent:0;mso-wrap-distance-left:9pt;mso-wrap-distance-top:0;mso-wrap-distance-right:9pt;mso-wrap-distance-bottom:0;mso-position-horizontal:absolute;mso-position-horizontal-relative:text;mso-position-vertical:absolute;mso-position-vertical-relative:text;mso-height-percent:0;mso-height-relative:margin;v-text-anchor:middle" o:gfxdata="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" fillcolor="#aeaaaa [2414]" strokecolor="#1f3763 [1604]" strokeweight="1pt"/>
+              <v:rect w14:anchorId="08D52CA4" id="Rectangle 3" o:spid="_x0000_s1026" style="position:absolute;margin-left:178pt;margin-top:0;width:64pt;height:68.65pt;z-index:251661312;visibility:visible;mso-wrap-style:square;mso-height-percent:0;mso-wrap-distance-left:9pt;mso-wrap-distance-top:0;mso-wrap-distance-right:9pt;mso-wrap-distance-bottom:0;mso-position-horizontal:absolute;mso-position-horizontal-relative:text;mso-position-vertical:absolute;mso-position-vertical-relative:text;mso-height-percent:0;mso-height-relative:margin;v-text-anchor:middle" o:gfxdata="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" fillcolor="#aeaaaa [2414]" strokecolor="#1f3763 [1604]" strokeweight="1pt"/>
             </w:pict>
           </mc:Fallback>
         </mc:AlternateContent>
@@ -797,7 +1354,7 @@
         <mc:AlternateContent>
           <mc:Choice Requires="wps">
             <w:drawing>
-              <wp:anchor distT="0" distB="0" distL="114300" distR="114300" simplePos="0" relativeHeight="251668480" behindDoc="0" locked="0" layoutInCell="1" allowOverlap="1" wp14:anchorId="6398FBEC" wp14:editId="7DB656FD">
+              <wp:anchor distT="0" distB="0" distL="114300" distR="114300" simplePos="0" relativeHeight="251668480" behindDoc="0" locked="0" layoutInCell="1" allowOverlap="1" wp14:anchorId="6398FBEC" wp14:editId="6690A6B4">
                 <wp:simplePos x="0" y="0"/>
                 <wp:positionH relativeFrom="column">
                   <wp:posOffset>3657599</wp:posOffset>
@@ -847,11 +1404,9 @@
                       <wps:txbx>
                         <w:txbxContent>
                           <w:p>
-                            <w:proofErr w:type="spellStart"/>
                             <w:r>
-                              <w:t>LnT</w:t>
+                              <w:t>address</w:t>
                             </w:r>
-                            <w:proofErr w:type="spellEnd"/>
                           </w:p>
                         </w:txbxContent>
                       </wps:txbx>
@@ -875,107 +1430,12 @@
           </mc:Choice>
           <mc:Fallback>
             <w:pict>
-              <v:rect w14:anchorId="6398FBEC" id="Rectangle 7" o:spid="_x0000_s1031" style="position:absolute;margin-left:4in;margin-top:67.35pt;width:52.65pt;height:21.65pt;z-index:251668480;visibility:visible;mso-wrap-style:square;mso-width-percent:0;mso-height-percent:0;mso-wrap-distance-left:9pt;mso-wrap-distance-top:0;mso-wrap-distance-right:9pt;mso-wrap-distance-bottom:0;mso-position-horizontal:absolute;mso-position-horizontal-relative:text;mso-position-vertical:absolute;mso-position-vertical-relative:text;mso-width-percent:0;mso-height-percent:0;mso-width-relative:margin;mso-height-relative:margin;v-text-anchor:middle" o:gfxdata="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" fillcolor="#aeaaaa [2414]" strokecolor="#1f3763 [1604]" strokeweight="1pt">
+              <v:rect w14:anchorId="6398FBEC" id="Rectangle 7" o:spid="_x0000_s1033" style="position:absolute;margin-left:4in;margin-top:67.35pt;width:52.65pt;height:21.65pt;z-index:251668480;visibility:visible;mso-wrap-style:square;mso-width-percent:0;mso-height-percent:0;mso-wrap-distance-left:9pt;mso-wrap-distance-top:0;mso-wrap-distance-right:9pt;mso-wrap-distance-bottom:0;mso-position-horizontal:absolute;mso-position-horizontal-relative:text;mso-position-vertical:absolute;mso-position-vertical-relative:text;mso-width-percent:0;mso-height-percent:0;mso-width-relative:margin;mso-height-relative:margin;v-text-anchor:middle" o:gfxdata="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" fillcolor="#aeaaaa [2414]" strokecolor="#1f3763 [1604]" strokeweight="1pt">
                 <v:textbox>
                   <w:txbxContent>
                     <w:p>
-                      <w:proofErr w:type="spellStart"/>
                       <w:r>
-                        <w:t>LnT</w:t>
-                      </w:r>
-                      <w:proofErr w:type="spellEnd"/>
-                    </w:p>
-                  </w:txbxContent>
-                </v:textbox>
-              </v:rect>
-            </w:pict>
-          </mc:Fallback>
-        </mc:AlternateContent>
-      </w:r>
-      <w:r>
-        <mc:AlternateContent>
-          <mc:Choice Requires="wps">
-            <w:drawing>
-              <wp:anchor distT="0" distB="0" distL="114300" distR="114300" simplePos="0" relativeHeight="251673600" behindDoc="0" locked="0" layoutInCell="1" allowOverlap="1" wp14:anchorId="36DEA4C3" wp14:editId="5734324D">
-                <wp:simplePos x="0" y="0"/>
-                <wp:positionH relativeFrom="column">
-                  <wp:posOffset>2468033</wp:posOffset>
-                </wp:positionH>
-                <wp:positionV relativeFrom="paragraph">
-                  <wp:posOffset>1210733</wp:posOffset>
-                </wp:positionV>
-                <wp:extent cx="486410" cy="258234"/>
-                <wp:effectExtent l="0" t="0" r="27940" b="27940"/>
-                <wp:wrapNone/>
-                <wp:docPr id="11" name="Rectangle 11"/>
-                <wp:cNvGraphicFramePr/>
-                <a:graphic xmlns:a="http://schemas.openxmlformats.org/drawingml/2006/main">
-                  <a:graphicData uri="http://schemas.microsoft.com/office/word/2010/wordprocessingShape">
-                    <wps:wsp>
-                      <wps:cNvSpPr/>
-                      <wps:spPr>
-                        <a:xfrm>
-                          <a:off x="0" y="0"/>
-                          <a:ext cx="486410" cy="258234"/>
-                        </a:xfrm>
-                        <a:prstGeom prst="rect">
-                          <a:avLst/>
-                        </a:prstGeom>
-                      </wps:spPr>
-                      <wps:style>
-                        <a:lnRef idx="2">
-                          <a:schemeClr val="accent1">
-                            <a:shade val="50000"/>
-                          </a:schemeClr>
-                        </a:lnRef>
-                        <a:fillRef idx="1">
-                          <a:schemeClr val="accent1"/>
-                        </a:fillRef>
-                        <a:effectRef idx="0">
-                          <a:schemeClr val="accent1"/>
-                        </a:effectRef>
-                        <a:fontRef idx="minor">
-                          <a:schemeClr val="lt1"/>
-                        </a:fontRef>
-                      </wps:style>
-                      <wps:txbx>
-                        <w:txbxContent>
-                          <w:p>
-                            <w:pPr>
-                              <w:jc w:val="center"/>
-                            </w:pPr>
-                            <w:r>
-                              <w:t>Anil</w:t>
-                            </w:r>
-                          </w:p>
-                        </w:txbxContent>
-                      </wps:txbx>
-                      <wps:bodyPr rot="0" spcFirstLastPara="0" vertOverflow="overflow" horzOverflow="overflow" vert="horz" wrap="square" lIns="91440" tIns="45720" rIns="91440" bIns="45720" numCol="1" spcCol="0" rtlCol="0" fromWordArt="0" anchor="ctr" anchorCtr="0" forceAA="0" compatLnSpc="1">
-                        <a:prstTxWarp prst="textNoShape">
-                          <a:avLst/>
-                        </a:prstTxWarp>
-                        <a:noAutofit/>
-                      </wps:bodyPr>
-                    </wps:wsp>
-                  </a:graphicData>
-                </a:graphic>
-                <wp14:sizeRelV relativeFrom="margin">
-                  <wp14:pctHeight>0</wp14:pctHeight>
-                </wp14:sizeRelV>
-              </wp:anchor>
-            </w:drawing>
-          </mc:Choice>
-          <mc:Fallback>
-            <w:pict>
-              <v:rect w14:anchorId="36DEA4C3" id="Rectangle 11" o:spid="_x0000_s1032" style="position:absolute;margin-left:194.35pt;margin-top:95.35pt;width:38.3pt;height:20.35pt;z-index:251673600;visibility:visible;mso-wrap-style:square;mso-height-percent:0;mso-wrap-distance-left:9pt;mso-wrap-distance-top:0;mso-wrap-distance-right:9pt;mso-wrap-distance-bottom:0;mso-position-horizontal:absolute;mso-position-horizontal-relative:text;mso-position-vertical:absolute;mso-position-vertical-relative:text;mso-height-percent:0;mso-height-relative:margin;v-text-anchor:middle" o:gfxdata="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" fillcolor="#4472c4 [3204]" strokecolor="#1f3763 [1604]" strokeweight="1pt">
-                <v:textbox>
-                  <w:txbxContent>
-                    <w:p>
-                      <w:pPr>
-                        <w:jc w:val="center"/>
-                      </w:pPr>
-                      <w:r>
-                        <w:t>Anil</w:t>
+                        <w:t>address</w:t>
                       </w:r>
                     </w:p>
                   </w:txbxContent>
@@ -986,6 +1446,9 @@
         </mc:AlternateContent>
       </w:r>
       <w:r>
+        <w:rPr>
+          <w:noProof/>
+        </w:rPr>
         <mc:AlternateContent>
           <mc:Choice Requires="wps">
             <w:drawing>
@@ -1056,6 +1519,9 @@
         </mc:AlternateContent>
       </w:r>
       <w:r>
+        <w:rPr>
+          <w:noProof/>
+        </w:rPr>
         <mc:AlternateContent>
           <mc:Choice Requires="wps">
             <w:drawing>
@@ -1334,6 +1800,7 @@
           </mc:Fallback>
         </mc:AlternateContent>
       </w:r>
+      <w:bookmarkStart w:id="0" w:name="_GoBack"/>
       <w:r>
         <w:rPr>
           <w:noProof/>
@@ -1407,6 +1874,7 @@
           </mc:Fallback>
         </mc:AlternateContent>
       </w:r>
+      <w:bookmarkEnd w:id="0"/>
     </w:p>
     <w:sectPr>
       <w:pgSz w:w="12240" w:h="15840"/>
@@ -1416,6 +1884,56 @@
     </w:sectPr>
   </w:body>
 </w:document>
+</file>
+
+<file path=word/endnotes.xml><?xml version="1.0" encoding="utf-8"?>
+<w:endnotes xmlns:wpc="http://schemas.microsoft.com/office/word/2010/wordprocessingCanvas" xmlns:cx="http://schemas.microsoft.com/office/drawing/2014/chartex" xmlns:cx1="http://schemas.microsoft.com/office/drawing/2015/9/8/chartex" xmlns:cx2="http://schemas.microsoft.com/office/drawing/2015/10/21/chartex" xmlns:cx3="http://schemas.microsoft.com/office/drawing/2016/5/9/chartex" xmlns:cx4="http://schemas.microsoft.com/office/drawing/2016/5/10/chartex" xmlns:cx5="http://schemas.microsoft.com/office/drawing/2016/5/11/chartex" xmlns:cx6="http://schemas.microsoft.com/office/drawing/2016/5/12/chartex" xmlns:cx7="http://schemas.microsoft.com/office/drawing/2016/5/13/chartex" xmlns:cx8="http://schemas.microsoft.com/office/drawing/2016/5/14/chartex" xmlns:mc="http://schemas.openxmlformats.org/markup-compatibility/2006" xmlns:aink="http://schemas.microsoft.com/office/drawing/2016/ink" xmlns:am3d="http://schemas.microsoft.com/office/drawing/2017/model3d" xmlns:o="urn:schemas-microsoft-com:office:office" xmlns:r="http://schemas.openxmlformats.org/officeDocument/2006/relationships" xmlns:m="http://schemas.openxmlformats.org/officeDocument/2006/math" xmlns:v="urn:schemas-microsoft-com:vml" xmlns:wp14="http://schemas.microsoft.com/office/word/2010/wordprocessingDrawing" xmlns:wp="http://schemas.openxmlformats.org/drawingml/2006/wordprocessingDrawing" xmlns:w10="urn:schemas-microsoft-com:office:word" xmlns:w="http://schemas.openxmlformats.org/wordprocessingml/2006/main" xmlns:w14="http://schemas.microsoft.com/office/word/2010/wordml" xmlns:w15="http://schemas.microsoft.com/office/word/2012/wordml" xmlns:w16cid="http://schemas.microsoft.com/office/word/2016/wordml/cid" xmlns:w16se="http://schemas.microsoft.com/office/word/2015/wordml/symex" xmlns:wpg="http://schemas.microsoft.com/office/word/2010/wordprocessingGroup" xmlns:wpi="http://schemas.microsoft.com/office/word/2010/wordprocessingInk" xmlns:wne="http://schemas.microsoft.com/office/word/2006/wordml" xmlns:wps="http://schemas.microsoft.com/office/word/2010/wordprocessingShape" mc:Ignorable="w14 w15 w16se w16cid wp14">
+  <w:endnote w:type="separator" w:id="-1">
+    <w:p>
+      <w:pPr>
+        <w:spacing w:after="0" w:line="240" w:lineRule="auto"/>
+      </w:pPr>
+      <w:r>
+        <w:separator/>
+      </w:r>
+    </w:p>
+  </w:endnote>
+  <w:endnote w:type="continuationSeparator" w:id="0">
+    <w:p>
+      <w:pPr>
+        <w:spacing w:after="0" w:line="240" w:lineRule="auto"/>
+      </w:pPr>
+      <w:r>
+        <w:continuationSeparator/>
+      </w:r>
+    </w:p>
+  </w:endnote>
+</w:endnotes>
+</file>
+
+<file path=word/footnotes.xml><?xml version="1.0" encoding="utf-8"?>
+<w:footnotes xmlns:wpc="http://schemas.microsoft.com/office/word/2010/wordprocessingCanvas" xmlns:cx="http://schemas.microsoft.com/office/drawing/2014/chartex" xmlns:cx1="http://schemas.microsoft.com/office/drawing/2015/9/8/chartex" xmlns:cx2="http://schemas.microsoft.com/office/drawing/2015/10/21/chartex" xmlns:cx3="http://schemas.microsoft.com/office/drawing/2016/5/9/chartex" xmlns:cx4="http://schemas.microsoft.com/office/drawing/2016/5/10/chartex" xmlns:cx5="http://schemas.microsoft.com/office/drawing/2016/5/11/chartex" xmlns:cx6="http://schemas.microsoft.com/office/drawing/2016/5/12/chartex" xmlns:cx7="http://schemas.microsoft.com/office/drawing/2016/5/13/chartex" xmlns:cx8="http://schemas.microsoft.com/office/drawing/2016/5/14/chartex" xmlns:mc="http://schemas.openxmlformats.org/markup-compatibility/2006" xmlns:aink="http://schemas.microsoft.com/office/drawing/2016/ink" xmlns:am3d="http://schemas.microsoft.com/office/drawing/2017/model3d" xmlns:o="urn:schemas-microsoft-com:office:office" xmlns:r="http://schemas.openxmlformats.org/officeDocument/2006/relationships" xmlns:m="http://schemas.openxmlformats.org/officeDocument/2006/math" xmlns:v="urn:schemas-microsoft-com:vml" xmlns:wp14="http://schemas.microsoft.com/office/word/2010/wordprocessingDrawing" xmlns:wp="http://schemas.openxmlformats.org/drawingml/2006/wordprocessingDrawing" xmlns:w10="urn:schemas-microsoft-com:office:word" xmlns:w="http://schemas.openxmlformats.org/wordprocessingml/2006/main" xmlns:w14="http://schemas.microsoft.com/office/word/2010/wordml" xmlns:w15="http://schemas.microsoft.com/office/word/2012/wordml" xmlns:w16cid="http://schemas.microsoft.com/office/word/2016/wordml/cid" xmlns:w16se="http://schemas.microsoft.com/office/word/2015/wordml/symex" xmlns:wpg="http://schemas.microsoft.com/office/word/2010/wordprocessingGroup" xmlns:wpi="http://schemas.microsoft.com/office/word/2010/wordprocessingInk" xmlns:wne="http://schemas.microsoft.com/office/word/2006/wordml" xmlns:wps="http://schemas.microsoft.com/office/word/2010/wordprocessingShape" mc:Ignorable="w14 w15 w16se w16cid wp14">
+  <w:footnote w:type="separator" w:id="-1">
+    <w:p>
+      <w:pPr>
+        <w:spacing w:after="0" w:line="240" w:lineRule="auto"/>
+      </w:pPr>
+      <w:r>
+        <w:separator/>
+      </w:r>
+    </w:p>
+  </w:footnote>
+  <w:footnote w:type="continuationSeparator" w:id="0">
+    <w:p>
+      <w:pPr>
+        <w:spacing w:after="0" w:line="240" w:lineRule="auto"/>
+      </w:pPr>
+      <w:r>
+        <w:continuationSeparator/>
+      </w:r>
+    </w:p>
+  </w:footnote>
+</w:footnotes>
 </file>
 
 <file path=word/styles.xml><?xml version="1.0" encoding="utf-8"?>
@@ -1843,6 +2361,50 @@
     <w:semiHidden/>
     <w:unhideWhenUsed/>
   </w:style>
+  <w:style w:type="paragraph" w:styleId="Header">
+    <w:name w:val="header"/>
+    <w:basedOn w:val="Normal"/>
+    <w:link w:val="HeaderChar"/>
+    <w:uiPriority w:val="99"/>
+    <w:unhideWhenUsed/>
+    <w:rsid w:val="00460B85"/>
+    <w:pPr>
+      <w:tabs>
+        <w:tab w:val="center" w:pos="4680"/>
+        <w:tab w:val="right" w:pos="9360"/>
+      </w:tabs>
+      <w:spacing w:after="0" w:line="240" w:lineRule="auto"/>
+    </w:pPr>
+  </w:style>
+  <w:style w:type="character" w:customStyle="1" w:styleId="HeaderChar">
+    <w:name w:val="Header Char"/>
+    <w:basedOn w:val="DefaultParagraphFont"/>
+    <w:link w:val="Header"/>
+    <w:uiPriority w:val="99"/>
+    <w:rsid w:val="00460B85"/>
+  </w:style>
+  <w:style w:type="paragraph" w:styleId="Footer">
+    <w:name w:val="footer"/>
+    <w:basedOn w:val="Normal"/>
+    <w:link w:val="FooterChar"/>
+    <w:uiPriority w:val="99"/>
+    <w:unhideWhenUsed/>
+    <w:rsid w:val="00460B85"/>
+    <w:pPr>
+      <w:tabs>
+        <w:tab w:val="center" w:pos="4680"/>
+        <w:tab w:val="right" w:pos="9360"/>
+      </w:tabs>
+      <w:spacing w:after="0" w:line="240" w:lineRule="auto"/>
+    </w:pPr>
+  </w:style>
+  <w:style w:type="character" w:customStyle="1" w:styleId="FooterChar">
+    <w:name w:val="Footer Char"/>
+    <w:basedOn w:val="DefaultParagraphFont"/>
+    <w:link w:val="Footer"/>
+    <w:uiPriority w:val="99"/>
+    <w:rsid w:val="00460B85"/>
+  </w:style>
 </w:styles>
 </file>
 

</xml_diff>